<commit_message>
Actualización a las 13:49 25/05/17
Actualización del documento a las 13:49 25/05/17
</commit_message>
<xml_diff>
--- a/Interesados_20170322_Administracion de proyectos.docx
+++ b/Interesados_20170322_Administracion de proyectos.docx
@@ -2169,15 +2169,8 @@
                 <w:lang w:val="es-MX"/>
               </w:rPr>
             </w:pPr>
-            <w:r>
-              <w:rPr>
-                <w:rFonts w:ascii="Arial" w:hAnsi="Arial" w:cs="Arial"/>
-                <w:b w:val="0"/>
-                <w:bCs w:val="0"/>
-                <w:lang w:val="es-MX"/>
-              </w:rPr>
-              <w:t>D2</w:t>
-            </w:r>
+            <w:bookmarkStart w:id="2" w:name="_GoBack"/>
+            <w:bookmarkEnd w:id="2"/>
           </w:p>
         </w:tc>
         <w:tc>
@@ -2193,14 +2186,6 @@
                 <w:lang w:val="es-MX"/>
               </w:rPr>
             </w:pPr>
-            <w:r>
-              <w:rPr>
-                <w:rFonts w:ascii="Arial" w:hAnsi="Arial" w:cs="Arial"/>
-                <w:sz w:val="16"/>
-                <w:lang w:val="es-MX"/>
-              </w:rPr>
-              <w:t>Humberto Olguín</w:t>
-            </w:r>
           </w:p>
         </w:tc>
         <w:tc>
@@ -2216,24 +2201,6 @@
                 <w:lang w:val="es-MX"/>
               </w:rPr>
             </w:pPr>
-            <w:proofErr w:type="spellStart"/>
-            <w:r>
-              <w:rPr>
-                <w:rFonts w:ascii="Arial" w:hAnsi="Arial" w:cs="Arial"/>
-                <w:sz w:val="16"/>
-                <w:lang w:val="es-MX"/>
-              </w:rPr>
-              <w:t>Admin</w:t>
-            </w:r>
-            <w:proofErr w:type="spellEnd"/>
-            <w:r>
-              <w:rPr>
-                <w:rFonts w:ascii="Arial" w:hAnsi="Arial" w:cs="Arial"/>
-                <w:sz w:val="16"/>
-                <w:lang w:val="es-MX"/>
-              </w:rPr>
-              <w:t>. de proyecto</w:t>
-            </w:r>
           </w:p>
         </w:tc>
         <w:tc>
@@ -2244,14 +2211,6 @@
             <w:pPr>
               <w:cnfStyle w:val="000000000000" w:firstRow="0" w:lastRow="0" w:firstColumn="0" w:lastColumn="0" w:oddVBand="0" w:evenVBand="0" w:oddHBand="0" w:evenHBand="0" w:firstRowFirstColumn="0" w:firstRowLastColumn="0" w:lastRowFirstColumn="0" w:lastRowLastColumn="0"/>
             </w:pPr>
-            <w:r>
-              <w:rPr>
-                <w:rFonts w:ascii="Arial" w:hAnsi="Arial" w:cs="Arial"/>
-                <w:sz w:val="16"/>
-                <w:lang w:val="es-MX"/>
-              </w:rPr>
-              <w:t>ILCE</w:t>
-            </w:r>
           </w:p>
         </w:tc>
         <w:tc>
@@ -2294,14 +2253,6 @@
             <w:pPr>
               <w:cnfStyle w:val="000000000000" w:firstRow="0" w:lastRow="0" w:firstColumn="0" w:lastColumn="0" w:oddVBand="0" w:evenVBand="0" w:oddHBand="0" w:evenHBand="0" w:firstRowFirstColumn="0" w:firstRowLastColumn="0" w:lastRowFirstColumn="0" w:lastRowLastColumn="0"/>
             </w:pPr>
-            <w:r>
-              <w:rPr>
-                <w:rFonts w:ascii="Arial" w:hAnsi="Arial" w:cs="Arial"/>
-                <w:sz w:val="16"/>
-                <w:lang w:val="es-MX"/>
-              </w:rPr>
-              <w:t xml:space="preserve">Medio </w:t>
-            </w:r>
           </w:p>
         </w:tc>
         <w:tc>
@@ -2312,14 +2263,6 @@
             <w:pPr>
               <w:cnfStyle w:val="000000000000" w:firstRow="0" w:lastRow="0" w:firstColumn="0" w:lastColumn="0" w:oddVBand="0" w:evenVBand="0" w:oddHBand="0" w:evenHBand="0" w:firstRowFirstColumn="0" w:firstRowLastColumn="0" w:lastRowFirstColumn="0" w:lastRowLastColumn="0"/>
             </w:pPr>
-            <w:r>
-              <w:rPr>
-                <w:rFonts w:ascii="Arial" w:hAnsi="Arial" w:cs="Arial"/>
-                <w:sz w:val="16"/>
-                <w:lang w:val="es-MX"/>
-              </w:rPr>
-              <w:t xml:space="preserve">Medio </w:t>
-            </w:r>
           </w:p>
         </w:tc>
         <w:tc>
@@ -2336,14 +2279,6 @@
                 <w:lang w:val="es-MX"/>
               </w:rPr>
             </w:pPr>
-            <w:r>
-              <w:rPr>
-                <w:rFonts w:ascii="Arial" w:hAnsi="Arial" w:cs="Arial"/>
-                <w:sz w:val="16"/>
-                <w:lang w:val="es-MX"/>
-              </w:rPr>
-              <w:t>¿</w:t>
-            </w:r>
           </w:p>
         </w:tc>
       </w:tr>
@@ -5557,7 +5492,6 @@
                 <w:lang w:val="es-MX"/>
               </w:rPr>
             </w:pPr>
-            <w:bookmarkStart w:id="2" w:name="_GoBack" w:colFirst="1" w:colLast="1"/>
             <w:r>
               <w:rPr>
                 <w:rFonts w:ascii="Arial" w:hAnsi="Arial" w:cs="Arial"/>
@@ -7372,7 +7306,6 @@
           </w:p>
         </w:tc>
       </w:tr>
-      <w:bookmarkEnd w:id="2"/>
       <w:tr>
         <w:trPr>
           <w:trHeight w:val="271"/>
@@ -12934,11 +12867,11 @@
           <c:showPercent val="0"/>
           <c:showBubbleSize val="0"/>
         </c:dLbls>
-        <c:axId val="254407280"/>
-        <c:axId val="254407840"/>
+        <c:axId val="217031344"/>
+        <c:axId val="328694448"/>
       </c:radarChart>
       <c:catAx>
-        <c:axId val="254407280"/>
+        <c:axId val="217031344"/>
         <c:scaling>
           <c:orientation val="minMax"/>
         </c:scaling>
@@ -12981,7 +12914,7 @@
             <a:endParaRPr lang="es-MX"/>
           </a:p>
         </c:txPr>
-        <c:crossAx val="254407840"/>
+        <c:crossAx val="328694448"/>
         <c:crosses val="autoZero"/>
         <c:auto val="1"/>
         <c:lblAlgn val="ctr"/>
@@ -12989,7 +12922,7 @@
         <c:noMultiLvlLbl val="0"/>
       </c:catAx>
       <c:valAx>
-        <c:axId val="254407840"/>
+        <c:axId val="328694448"/>
         <c:scaling>
           <c:orientation val="minMax"/>
         </c:scaling>
@@ -13013,7 +12946,7 @@
         <c:majorTickMark val="out"/>
         <c:minorTickMark val="none"/>
         <c:tickLblPos val="nextTo"/>
-        <c:crossAx val="254407280"/>
+        <c:crossAx val="217031344"/>
         <c:crosses val="autoZero"/>
         <c:crossBetween val="between"/>
       </c:valAx>
@@ -13919,7 +13852,7 @@
 </file>
 
 <file path=customXml/itemProps1.xml><?xml version="1.0" encoding="utf-8"?>
-<ds:datastoreItem xmlns:ds="http://schemas.openxmlformats.org/officeDocument/2006/customXml" ds:itemID="{225657A1-9A27-4DF7-AE79-01C0FF509300}">
+<ds:datastoreItem xmlns:ds="http://schemas.openxmlformats.org/officeDocument/2006/customXml" ds:itemID="{51EB3511-0E9C-4AAA-A7A2-932282BC1F38}">
   <ds:schemaRefs>
     <ds:schemaRef ds:uri="http://schemas.openxmlformats.org/officeDocument/2006/bibliography"/>
   </ds:schemaRefs>

</xml_diff>